<commit_message>
Mise à jour de la presentation du projet
</commit_message>
<xml_diff>
--- a/Doc/presentation_projet.docx
+++ b/Doc/presentation_projet.docx
@@ -55,14 +55,70 @@
         <w:rPr>
           <w:lang w:val="fr-CH"/>
         </w:rPr>
-        <w:t xml:space="preserve"> logiciel sera la gestion du budget d’un utilisateur. De sorte que chaque utilisateur puisse traquer </w:t>
-      </w:r>
-      <w:r>
-        <w:rPr>
-          <w:lang w:val="fr-CH"/>
-        </w:rPr>
-        <w:t>ses dépenses, ses revenus et ses factures. Qu’il puisse prévoir ce qu’il doit mettre de côté pour les factures à venir ou pour un évènement particulier, qu’il puisse gérer des budgets, par exemple un budget alimentaire, un budget voyage, etc.</w:t>
-      </w:r>
+        <w:t xml:space="preserve"> logiciel </w:t>
+      </w:r>
+      <w:r>
+        <w:rPr>
+          <w:lang w:val="fr-CH"/>
+        </w:rPr>
+        <w:t>mettra en œuvre</w:t>
+      </w:r>
+      <w:r>
+        <w:rPr>
+          <w:lang w:val="fr-CH"/>
+        </w:rPr>
+        <w:t xml:space="preserve"> la gestion du budget d’un utilisateur. De sorte que chaque utilisateur puisse </w:t>
+      </w:r>
+      <w:r>
+        <w:rPr>
+          <w:lang w:val="fr-CH"/>
+        </w:rPr>
+        <w:t>suivre</w:t>
+      </w:r>
+      <w:r>
+        <w:rPr>
+          <w:lang w:val="fr-CH"/>
+        </w:rPr>
+        <w:t xml:space="preserve"> </w:t>
+      </w:r>
+      <w:r>
+        <w:rPr>
+          <w:lang w:val="fr-CH"/>
+        </w:rPr>
+        <w:t>ses dépenses et</w:t>
+      </w:r>
+      <w:r>
+        <w:rPr>
+          <w:lang w:val="fr-CH"/>
+        </w:rPr>
+        <w:t xml:space="preserve"> ses revenus</w:t>
+      </w:r>
+      <w:r>
+        <w:rPr>
+          <w:lang w:val="fr-CH"/>
+        </w:rPr>
+        <w:t>,</w:t>
+      </w:r>
+      <w:r>
+        <w:rPr>
+          <w:lang w:val="fr-CH"/>
+        </w:rPr>
+        <w:t xml:space="preserve"> prévoir ce qu’il doit mettre de côté pour les factures à venir ou pour un évènement particulier, gérer des budgets, </w:t>
+      </w:r>
+      <w:r>
+        <w:rPr>
+          <w:lang w:val="fr-CH"/>
+        </w:rPr>
+        <w:t>comme</w:t>
+      </w:r>
+      <w:r>
+        <w:rPr>
+          <w:lang w:val="fr-CH"/>
+        </w:rPr>
+        <w:t xml:space="preserve"> un budget alimentaire, un budget voyage, etc.</w:t>
+      </w:r>
+      <w:bookmarkStart w:id="0" w:name="_GoBack"/>
+      <w:bookmarkEnd w:id="0"/>
     </w:p>
     <w:p>
       <w:pPr>
@@ -86,26 +142,172 @@
         <w:rPr>
           <w:lang w:val="fr-CH"/>
         </w:rPr>
-        <w:t xml:space="preserve">tout et que cela soit visuel, le logiciel intégrera des catégories pour </w:t>
-      </w:r>
-      <w:r>
-        <w:rPr>
-          <w:lang w:val="fr-CH"/>
-        </w:rPr>
-        <w:t>toutes les entrées et sorties d’argent, ce qui permettra de rendre la vue globale plus visuelle et marquante pour l’utilisateur.</w:t>
-      </w:r>
-    </w:p>
-    <w:p>
-      <w:pPr>
-        <w:rPr>
-          <w:lang w:val="fr-CH"/>
-        </w:rPr>
-      </w:pPr>
-      <w:r>
-        <w:rPr>
-          <w:lang w:val="fr-CH"/>
-        </w:rPr>
-        <w:t>Le but du logiciel est de simplifier la gestion de l’argent et d’avoir une vue rapide des informations importantes, de pouvoir comparer et avoir des résumés des mois. De façon à pouvoir rapidement voir où en est l’utilisateur avec son budget, dans quels domaines les dépenses sont les plus importantes, voir les différences et fluctuations entre les mois ou les années, etc.</w:t>
+        <w:t xml:space="preserve">tout, le logiciel intégrera des catégories pour </w:t>
+      </w:r>
+      <w:r>
+        <w:rPr>
+          <w:lang w:val="fr-CH"/>
+        </w:rPr>
+        <w:t xml:space="preserve">toutes les entrées et sorties d’argent, ce qui permettra de rendre la vue globale plus </w:t>
+      </w:r>
+      <w:r>
+        <w:rPr>
+          <w:lang w:val="fr-CH"/>
+        </w:rPr>
+        <w:t>intuitive</w:t>
+      </w:r>
+      <w:r>
+        <w:rPr>
+          <w:lang w:val="fr-CH"/>
+        </w:rPr>
+        <w:t xml:space="preserve"> et marquante pour l’utilisateur.</w:t>
+      </w:r>
+    </w:p>
+    <w:p>
+      <w:pPr>
+        <w:rPr>
+          <w:lang w:val="fr-CH"/>
+        </w:rPr>
+      </w:pPr>
+      <w:r>
+        <w:rPr>
+          <w:lang w:val="fr-CH"/>
+        </w:rPr>
+        <w:t>Le but du logiciel est de simplifier la gestion de l’argent et d’avoir une vue rapide des informations importantes,</w:t>
+      </w:r>
+      <w:r>
+        <w:rPr>
+          <w:lang w:val="fr-CH"/>
+        </w:rPr>
+        <w:t xml:space="preserve"> de pouvoir comparer et avoir un récapitulatif</w:t>
+      </w:r>
+      <w:r>
+        <w:rPr>
+          <w:lang w:val="fr-CH"/>
+        </w:rPr>
+        <w:t xml:space="preserve"> </w:t>
+      </w:r>
+      <w:r>
+        <w:rPr>
+          <w:lang w:val="fr-CH"/>
+        </w:rPr>
+        <w:t>mensuel</w:t>
+      </w:r>
+      <w:r>
+        <w:rPr>
+          <w:lang w:val="fr-CH"/>
+        </w:rPr>
+        <w:t xml:space="preserve"> des dépenses</w:t>
+      </w:r>
+      <w:r>
+        <w:rPr>
+          <w:lang w:val="fr-CH"/>
+        </w:rPr>
+        <w:t>. De</w:t>
+      </w:r>
+      <w:r>
+        <w:rPr>
+          <w:lang w:val="fr-CH"/>
+        </w:rPr>
+        <w:t xml:space="preserve"> cette</w:t>
+      </w:r>
+      <w:r>
+        <w:rPr>
+          <w:lang w:val="fr-CH"/>
+        </w:rPr>
+        <w:t xml:space="preserve"> façon</w:t>
+      </w:r>
+      <w:r>
+        <w:rPr>
+          <w:lang w:val="fr-CH"/>
+        </w:rPr>
+        <w:t>, l’utilisateur</w:t>
+      </w:r>
+      <w:r>
+        <w:rPr>
+          <w:lang w:val="fr-CH"/>
+        </w:rPr>
+        <w:t xml:space="preserve"> peut</w:t>
+      </w:r>
+      <w:r>
+        <w:rPr>
+          <w:lang w:val="fr-CH"/>
+        </w:rPr>
+        <w:t xml:space="preserve"> rapidement </w:t>
+      </w:r>
+      <w:proofErr w:type="gramStart"/>
+      <w:r>
+        <w:rPr>
+          <w:lang w:val="fr-CH"/>
+        </w:rPr>
+        <w:t>voir</w:t>
+      </w:r>
+      <w:proofErr w:type="gramEnd"/>
+      <w:r>
+        <w:rPr>
+          <w:lang w:val="fr-CH"/>
+        </w:rPr>
+        <w:t xml:space="preserve"> où </w:t>
+      </w:r>
+      <w:r>
+        <w:rPr>
+          <w:lang w:val="fr-CH"/>
+        </w:rPr>
+        <w:t>il en est</w:t>
+      </w:r>
+      <w:r>
+        <w:rPr>
+          <w:lang w:val="fr-CH"/>
+        </w:rPr>
+        <w:t xml:space="preserve"> avec s</w:t>
+      </w:r>
+      <w:r>
+        <w:rPr>
+          <w:lang w:val="fr-CH"/>
+        </w:rPr>
+        <w:t>on budget, dans quels domaines s</w:t>
+      </w:r>
+      <w:r>
+        <w:rPr>
+          <w:lang w:val="fr-CH"/>
+        </w:rPr>
+        <w:t>es dép</w:t>
+      </w:r>
+      <w:r>
+        <w:rPr>
+          <w:lang w:val="fr-CH"/>
+        </w:rPr>
+        <w:t>enses sont les plus importantes</w:t>
+      </w:r>
+      <w:r>
+        <w:rPr>
+          <w:lang w:val="fr-CH"/>
+        </w:rPr>
+        <w:t xml:space="preserve"> </w:t>
+      </w:r>
+      <w:r>
+        <w:rPr>
+          <w:lang w:val="fr-CH"/>
+        </w:rPr>
+        <w:t>et visualiser</w:t>
+      </w:r>
+      <w:r>
+        <w:rPr>
+          <w:lang w:val="fr-CH"/>
+        </w:rPr>
+        <w:t xml:space="preserve"> les différences et fluctuations e</w:t>
+      </w:r>
+      <w:r>
+        <w:rPr>
+          <w:lang w:val="fr-CH"/>
+        </w:rPr>
+        <w:t>ntre les mois ou les années</w:t>
+      </w:r>
+      <w:r>
+        <w:rPr>
+          <w:lang w:val="fr-CH"/>
+        </w:rPr>
+        <w:t>.</w:t>
       </w:r>
     </w:p>
     <w:p>
@@ -328,7 +530,7 @@
       <w:pPr>
         <w:pStyle w:val="ListParagraph"/>
         <w:numPr>
-          <w:ilvl w:val="0"/>
+          <w:ilvl w:val="1"/>
           <w:numId w:val="1"/>
         </w:numPr>
         <w:rPr>
@@ -339,7 +541,7 @@
         <w:rPr>
           <w:lang w:val="fr-CH"/>
         </w:rPr>
-        <w:t>Listes de souhaits</w:t>
+        <w:t>Virement de compte à compte</w:t>
       </w:r>
     </w:p>
     <w:p>
@@ -357,7 +559,7 @@
         <w:rPr>
           <w:lang w:val="fr-CH"/>
         </w:rPr>
-        <w:t>Simulations</w:t>
+        <w:t>Listes de souhaits</w:t>
       </w:r>
     </w:p>
     <w:p>
@@ -375,6 +577,24 @@
         <w:rPr>
           <w:lang w:val="fr-CH"/>
         </w:rPr>
+        <w:t>Simulations</w:t>
+      </w:r>
+    </w:p>
+    <w:p>
+      <w:pPr>
+        <w:pStyle w:val="ListParagraph"/>
+        <w:numPr>
+          <w:ilvl w:val="0"/>
+          <w:numId w:val="1"/>
+        </w:numPr>
+        <w:rPr>
+          <w:lang w:val="fr-CH"/>
+        </w:rPr>
+      </w:pPr>
+      <w:r>
+        <w:rPr>
+          <w:lang w:val="fr-CH"/>
+        </w:rPr>
         <w:t>Devises</w:t>
       </w:r>
     </w:p>
@@ -496,19 +716,49 @@
         <w:rPr>
           <w:lang w:val="fr-CH"/>
         </w:rPr>
-        <w:t xml:space="preserve">Pour le choix du projet, nous sommes tombés très rapidement d’accord. C’est un projet qui nous paraît réalisable, </w:t>
-      </w:r>
-      <w:r>
-        <w:rPr>
-          <w:lang w:val="fr-CH"/>
-        </w:rPr>
-        <w:t xml:space="preserve">intéressant à réaliser aussi bien au niveau visuel qu’au niveau fonctionnel et </w:t>
-      </w:r>
-      <w:r>
-        <w:rPr>
-          <w:lang w:val="fr-CH"/>
-        </w:rPr>
-        <w:t>dont l’utilisation peut directement nous être utile, ayant des budgets limités en tant qu’étudiants.</w:t>
+        <w:t xml:space="preserve">C’est un projet qui nous paraît réalisable, </w:t>
+      </w:r>
+      <w:r>
+        <w:rPr>
+          <w:lang w:val="fr-CH"/>
+        </w:rPr>
+        <w:t xml:space="preserve">intéressant à </w:t>
+      </w:r>
+      <w:r>
+        <w:rPr>
+          <w:lang w:val="fr-CH"/>
+        </w:rPr>
+        <w:t>développer</w:t>
+      </w:r>
+      <w:r>
+        <w:rPr>
+          <w:lang w:val="fr-CH"/>
+        </w:rPr>
+        <w:t xml:space="preserve"> aussi bien au niveau </w:t>
+      </w:r>
+      <w:r>
+        <w:rPr>
+          <w:lang w:val="fr-CH"/>
+        </w:rPr>
+        <w:t>interface</w:t>
+      </w:r>
+      <w:r>
+        <w:rPr>
+          <w:lang w:val="fr-CH"/>
+        </w:rPr>
+        <w:t xml:space="preserve"> qu’au niveau fonctionnel,</w:t>
+      </w:r>
+      <w:r>
+        <w:rPr>
+          <w:lang w:val="fr-CH"/>
+        </w:rPr>
+        <w:t xml:space="preserve"> </w:t>
+      </w:r>
+      <w:r>
+        <w:rPr>
+          <w:lang w:val="fr-CH"/>
+        </w:rPr>
+        <w:t>dont l’utilisation peut nous être utile, ayant des budgets limités en tant qu’étudiants.</w:t>
       </w:r>
     </w:p>
     <w:p>
@@ -558,7 +808,13 @@
         <w:rPr>
           <w:lang w:val="fr-CH"/>
         </w:rPr>
-        <w:t xml:space="preserve">En ce qui concerne le stockage </w:t>
+        <w:t>Et pour</w:t>
+      </w:r>
+      <w:r>
+        <w:rPr>
+          <w:lang w:val="fr-CH"/>
+        </w:rPr>
+        <w:t xml:space="preserve"> le stockage </w:t>
       </w:r>
       <w:r>
         <w:rPr>
@@ -572,8 +828,6 @@
         </w:rPr>
         <w:t>pris de décision.</w:t>
       </w:r>
-      <w:bookmarkStart w:id="0" w:name="_GoBack"/>
-      <w:bookmarkEnd w:id="0"/>
     </w:p>
     <w:sectPr>
       <w:headerReference w:type="default" r:id="rId7"/>
@@ -644,22 +898,73 @@
       <w:tabs>
         <w:tab w:val="clear" w:pos="4680"/>
       </w:tabs>
+      <w:rPr>
+        <w:sz w:val="18"/>
+      </w:rPr>
     </w:pPr>
     <w:r>
+      <w:rPr>
+        <w:sz w:val="18"/>
+      </w:rPr>
       <w:tab/>
     </w:r>
     <w:r>
+      <w:rPr>
+        <w:sz w:val="18"/>
+      </w:rPr>
       <w:tab/>
+      <w:t>Dani</w:t>
     </w:r>
     <w:r>
-      <w:t>Daniel Gonzalez Lopez, Bryan Curchot, François</w:t>
+      <w:rPr>
+        <w:sz w:val="18"/>
+      </w:rPr>
+      <w:t>el Gonzalez Lopez, Bryan Curchod</w:t>
     </w:r>
     <w:r>
+      <w:rPr>
+        <w:sz w:val="18"/>
+      </w:rPr>
+      <w:t>, François</w:t>
+    </w:r>
+    <w:r>
+      <w:rPr>
+        <w:sz w:val="18"/>
+      </w:rPr>
       <w:t xml:space="preserve"> Burgener, Héléna Reymond</w:t>
     </w:r>
     <w:r>
-      <w:t>, Guillaume Zarreti</w:t>
+      <w:rPr>
+        <w:sz w:val="18"/>
+      </w:rPr>
+      <w:t xml:space="preserve">, Guillaume </w:t>
     </w:r>
+    <w:proofErr w:type="spellStart"/>
+    <w:r>
+      <w:rPr>
+        <w:sz w:val="18"/>
+      </w:rPr>
+      <w:t>Zar</w:t>
+    </w:r>
+    <w:r>
+      <w:rPr>
+        <w:sz w:val="18"/>
+      </w:rPr>
+      <w:t>et</w:t>
+    </w:r>
+    <w:r>
+      <w:rPr>
+        <w:sz w:val="18"/>
+      </w:rPr>
+      <w:t>t</w:t>
+    </w:r>
+    <w:r>
+      <w:rPr>
+        <w:sz w:val="18"/>
+      </w:rPr>
+      <w:t>i</w:t>
+    </w:r>
+    <w:proofErr w:type="spellEnd"/>
   </w:p>
 </w:hdr>
 </file>

</xml_diff>